<commit_message>
Modificacion de Requerimientos funcionales, por Desktop
</commit_message>
<xml_diff>
--- a/Restaurante La Nona.docx
+++ b/Restaurante La Nona.docx
@@ -2311,13 +2311,36 @@
     </w:p>
     <w:p>
       <w:r>
-        <w:t>El proyecto tiene como puntapié inicial la mejora de los procesos de negocio del Restaurante “La Nona”. El desarrollo esta enfocado en mejorar la organización de las entregas de pedidos tan</w:t>
-      </w:r>
-      <w:r>
-        <w:t>to de forma domiciliaria como en el mismo lugar donde se encuentra el restaurante, gestionamiento de reservas del cliente de forma on-line, agregar el control de stock de materias primas para evitar problemas de desabastecimiento, facilitar el proceso de v</w:t>
-      </w:r>
-      <w:r>
-        <w:t>entas, y además enviar promociones a clientes habituales del restaurante mediante una aplicación que envíe notificaciones sobre las mismas.</w:t>
+        <w:t>El proyecto tiene como puntapié inicial la mejora de los procesos de negocio del Restaurante “La Nona”. El desarrollo esta enfocado en mejorar la organización de las entregas de pedidos</w:t>
+      </w:r>
+      <w:r>
+        <w:t xml:space="preserve">, éstos se hacen en el restaurante y además esta la opción de </w:t>
+      </w:r>
+      <w:proofErr w:type="spellStart"/>
+      <w:r>
+        <w:t>delivery</w:t>
+      </w:r>
+      <w:proofErr w:type="spellEnd"/>
+      <w:r>
+        <w:t>, gestionamiento d</w:t>
+      </w:r>
+      <w:r>
+        <w:t>e reservas del cliente</w:t>
+      </w:r>
+      <w:r>
+        <w:t>, agregar el control de stock de materias primas para evitar problemas de desabastecimiento, facilitar el proceso de ventas</w:t>
+      </w:r>
+      <w:r>
+        <w:t xml:space="preserve"> y facturación</w:t>
+      </w:r>
+      <w:r>
+        <w:t xml:space="preserve">, </w:t>
+      </w:r>
+      <w:r>
+        <w:t>registro de usuarios mediante e-mail o teléfono celular para el envío de promociones diarias y semanales.</w:t>
+      </w:r>
+      <w:r>
+        <w:t xml:space="preserve"> Control de ordenes de compra a proveedores para tener un mayor seguimiento de los tiempos de entrega de mercadería.</w:t>
       </w:r>
     </w:p>
     <w:p>
@@ -2330,13 +2353,31 @@
         <w:t xml:space="preserve">Actualmente los empleados cuentan con muy poca, casi nula informatización de los procesos que realizan diariamente. </w:t>
       </w:r>
       <w:r>
-        <w:t xml:space="preserve">Sólo guardan en hojas de </w:t>
+        <w:t>Se</w:t>
+      </w:r>
+      <w:r>
+        <w:t xml:space="preserve"> guardan en hojas de </w:t>
       </w:r>
       <w:r>
         <w:t>Excel</w:t>
       </w:r>
       <w:r>
-        <w:t xml:space="preserve"> a modo de historial los ingresos y egresos diarios del negocio. Aunque corren con la ventaja de tener conocimientos básicos en computación que ayudarán a la adaptación de este nuevo sistema.</w:t>
+        <w:t>,</w:t>
+      </w:r>
+      <w:r>
+        <w:t xml:space="preserve"> a modo de historial</w:t>
+      </w:r>
+      <w:r>
+        <w:t>,</w:t>
+      </w:r>
+      <w:r>
+        <w:t xml:space="preserve"> los ingresos y egresos diarios del negocio. Aunque corren con la ventaja de tener conocimientos básicos en computación que ayudarán a la a</w:t>
+      </w:r>
+      <w:r>
+        <w:t>daptación de este nuevo sistema.</w:t>
+      </w:r>
+      <w:r>
+        <w:t xml:space="preserve"> El propósito es implementar una base de datos para un mejor resguardo de la información.</w:t>
       </w:r>
     </w:p>
     <w:p>
@@ -2348,13 +2389,7 @@
         <w:rPr>
           <w:b/>
         </w:rPr>
-        <w:t>Descripción funcional del producto</w:t>
-      </w:r>
-      <w:r>
-        <w:rPr>
-          <w:b/>
-        </w:rPr>
-        <w:t xml:space="preserve"> y Alcance</w:t>
+        <w:t>Descripción funcional del producto y Alcance</w:t>
       </w:r>
       <w:bookmarkEnd w:id="3"/>
     </w:p>
@@ -2382,7 +2417,7 @@
     </w:p>
     <w:p>
       <w:pPr>
-        <w:pStyle w:val="ListParagraph"/>
+        <w:pStyle w:val="Prrafodelista1"/>
         <w:numPr>
           <w:ilvl w:val="0"/>
           <w:numId w:val="6"/>
@@ -2394,7 +2429,7 @@
     </w:p>
     <w:p>
       <w:pPr>
-        <w:pStyle w:val="ListParagraph"/>
+        <w:pStyle w:val="Prrafodelista1"/>
         <w:numPr>
           <w:ilvl w:val="0"/>
           <w:numId w:val="6"/>
@@ -2406,7 +2441,7 @@
     </w:p>
     <w:p>
       <w:pPr>
-        <w:pStyle w:val="ListParagraph"/>
+        <w:pStyle w:val="Prrafodelista1"/>
         <w:numPr>
           <w:ilvl w:val="0"/>
           <w:numId w:val="6"/>
@@ -2418,7 +2453,7 @@
     </w:p>
     <w:p>
       <w:pPr>
-        <w:pStyle w:val="ListParagraph"/>
+        <w:pStyle w:val="Prrafodelista1"/>
         <w:numPr>
           <w:ilvl w:val="0"/>
           <w:numId w:val="6"/>
@@ -2430,7 +2465,7 @@
     </w:p>
     <w:p>
       <w:pPr>
-        <w:pStyle w:val="ListParagraph"/>
+        <w:pStyle w:val="Prrafodelista1"/>
         <w:numPr>
           <w:ilvl w:val="0"/>
           <w:numId w:val="6"/>
@@ -2441,16 +2476,25 @@
       </w:r>
     </w:p>
     <w:p>
-      <w:r>
-        <w:t>Las áreas que intervienen directamente con las funciones primarias del sistem</w:t>
-      </w:r>
-      <w:r>
-        <w:t>a son:</w:t>
-      </w:r>
-    </w:p>
-    <w:p>
-      <w:pPr>
-        <w:pStyle w:val="ListParagraph"/>
+      <w:pPr>
+        <w:pStyle w:val="Prrafodelista1"/>
+        <w:numPr>
+          <w:ilvl w:val="0"/>
+          <w:numId w:val="6"/>
+        </w:numPr>
+      </w:pPr>
+      <w:r>
+        <w:t>Gestión de reservas.</w:t>
+      </w:r>
+    </w:p>
+    <w:p>
+      <w:r>
+        <w:t>Las áreas que intervienen directamente con las funciones primarias del sistema son:</w:t>
+      </w:r>
+    </w:p>
+    <w:p>
+      <w:pPr>
+        <w:pStyle w:val="Prrafodelista1"/>
         <w:numPr>
           <w:ilvl w:val="0"/>
           <w:numId w:val="1"/>
@@ -2462,7 +2506,7 @@
     </w:p>
     <w:p>
       <w:pPr>
-        <w:pStyle w:val="ListParagraph"/>
+        <w:pStyle w:val="Prrafodelista1"/>
         <w:numPr>
           <w:ilvl w:val="0"/>
           <w:numId w:val="1"/>
@@ -2474,57 +2518,58 @@
     </w:p>
     <w:p>
       <w:pPr>
-        <w:pStyle w:val="ListParagraph"/>
+        <w:pStyle w:val="Prrafodelista1"/>
         <w:numPr>
           <w:ilvl w:val="0"/>
           <w:numId w:val="1"/>
         </w:numPr>
       </w:pPr>
       <w:r>
-        <w:t>Comercialización</w:t>
-      </w:r>
-    </w:p>
-    <w:p>
-      <w:pPr>
-        <w:pStyle w:val="ListParagraph"/>
+        <w:t>Administración</w:t>
+      </w:r>
+    </w:p>
+    <w:p>
+      <w:pPr>
+        <w:pStyle w:val="Prrafodelista1"/>
         <w:numPr>
           <w:ilvl w:val="0"/>
           <w:numId w:val="1"/>
         </w:numPr>
       </w:pPr>
       <w:r>
+        <w:t>Comercialización</w:t>
+      </w:r>
+    </w:p>
+    <w:p>
+      <w:pPr>
+        <w:pStyle w:val="Prrafodelista1"/>
+        <w:numPr>
+          <w:ilvl w:val="0"/>
+          <w:numId w:val="1"/>
+        </w:numPr>
+      </w:pPr>
+      <w:r>
         <w:t>Distribución</w:t>
       </w:r>
     </w:p>
     <w:p>
       <w:r>
-        <w:t>Teniendo en cuenta lo mencionado anteriormente, el alcance de esta solución es administrar los pedidos del restaurante de forma digital, además de la facturación de los mismos, el control de stock y regula</w:t>
-      </w:r>
-      <w:r>
-        <w:t xml:space="preserve">r avisos a los clientes sobre las promociones </w:t>
-      </w:r>
-      <w:r>
         <w:lastRenderedPageBreak/>
-        <w:t>que ofrece el negocio, además del registro de clientes en la aplicación para la generación de los pedidos.</w:t>
+        <w:t>Teniendo en cuenta lo mencionado anteriormente, el alcance de esta solución es administrar los pedidos del restaurante de forma digital, además de la facturación de los mismos, el control de stock y regular avisos a los clientes sobre las promociones que ofrece el negocio, además del registro de clientes en la aplicación pa</w:t>
+      </w:r>
+      <w:r>
+        <w:t xml:space="preserve">ra el envío de </w:t>
+      </w:r>
+      <w:proofErr w:type="spellStart"/>
+      <w:r>
+        <w:t>delivery</w:t>
+      </w:r>
+      <w:proofErr w:type="spellEnd"/>
+      <w:r>
+        <w:t>, esto ayudará a la seguridad de las personas encargadas de la expedición del pedido.</w:t>
       </w:r>
     </w:p>
     <w:p/>
-    <w:p>
-      <w:pPr>
-        <w:pStyle w:val="Subttulo"/>
-        <w:rPr>
-          <w:b/>
-        </w:rPr>
-      </w:pPr>
-    </w:p>
-    <w:p>
-      <w:pPr>
-        <w:pStyle w:val="Subttulo"/>
-        <w:rPr>
-          <w:b/>
-        </w:rPr>
-      </w:pPr>
-    </w:p>
     <w:p>
       <w:pPr>
         <w:pStyle w:val="Subttulo"/>
@@ -2579,10 +2624,7 @@
         <w:t>USUARIO</w:t>
       </w:r>
       <w:r>
-        <w:t xml:space="preserve"> – Represe</w:t>
-      </w:r>
-      <w:r>
-        <w:t xml:space="preserve">nta al usuario que </w:t>
+        <w:t xml:space="preserve"> – Representa al usuario que </w:t>
       </w:r>
       <w:r>
         <w:t>interactúa</w:t>
@@ -2685,24 +2727,12 @@
         </w:rPr>
       </w:pPr>
       <w:r>
-        <w:t>A continuación, se detallan a nivel fun</w:t>
-      </w:r>
-      <w:r>
-        <w:t xml:space="preserve">cional las principales características del sistema a desarrollar. </w:t>
-      </w:r>
-      <w:r>
-        <w:rPr>
-          <w:i/>
-        </w:rPr>
-        <w:t>No se detallarán a nivel de implementación sino a modo de como fluye la información de los procesos y como se manipulará</w:t>
-      </w:r>
-      <w:r>
-        <w:t>.</w:t>
-      </w:r>
-    </w:p>
-    <w:p>
-      <w:pPr>
-        <w:pStyle w:val="ListParagraph"/>
+        <w:t xml:space="preserve">A continuación, se detallan a nivel funcional las principales características del sistema a desarrollar. </w:t>
+      </w:r>
+    </w:p>
+    <w:p>
+      <w:pPr>
+        <w:pStyle w:val="Prrafodelista1"/>
         <w:numPr>
           <w:ilvl w:val="0"/>
           <w:numId w:val="2"/>
@@ -2719,15 +2749,15 @@
         <w:t xml:space="preserve">Reserva de mesas. </w:t>
       </w:r>
       <w:r>
-        <w:t>El cliente optará por hacer una reserva de mesa en</w:t>
-      </w:r>
-      <w:r>
-        <w:t xml:space="preserve"> un horario estimado, esta reserva podrá hacerse tanto telefónicamente donde interviene un miembro del staff del restaurante, como a través de la aplicación.</w:t>
-      </w:r>
-    </w:p>
-    <w:p>
-      <w:pPr>
-        <w:pStyle w:val="ListParagraph"/>
+        <w:t>El cliente optará por hacer una reserva de mesa en un horario estimado, esta reserva podrá hacerse telefónicamente donde interviene un mie</w:t>
+      </w:r>
+      <w:r>
+        <w:t>mbro del staff del restaurante.</w:t>
+      </w:r>
+    </w:p>
+    <w:p>
+      <w:pPr>
+        <w:pStyle w:val="Prrafodelista1"/>
         <w:numPr>
           <w:ilvl w:val="0"/>
           <w:numId w:val="2"/>
@@ -2745,21 +2775,12 @@
         <w:t xml:space="preserve">Gestión de pedidos. </w:t>
       </w:r>
       <w:r>
-        <w:t>Los pedidos serán cargados en el sistema y organizados en una pantalla para qu</w:t>
-      </w:r>
-      <w:r>
-        <w:t xml:space="preserve">e pueda ser visualizada por el cocinero de forma clara. Pueden llegar desde </w:t>
-      </w:r>
-      <w:r>
-        <w:t>el canal empleado</w:t>
-      </w:r>
-      <w:r>
-        <w:t xml:space="preserve"> como desde los mismos clientes a través de la aplicación.</w:t>
-      </w:r>
-    </w:p>
-    <w:p>
-      <w:pPr>
-        <w:pStyle w:val="ListParagraph"/>
+        <w:t xml:space="preserve">Los pedidos serán cargados en el sistema y organizados en una pantalla para que pueda ser visualizada por el cocinero de forma clara. </w:t>
+      </w:r>
+    </w:p>
+    <w:p>
+      <w:pPr>
+        <w:pStyle w:val="Prrafodelista1"/>
         <w:numPr>
           <w:ilvl w:val="0"/>
           <w:numId w:val="2"/>
@@ -2774,7 +2795,14 @@
           <w:b/>
           <w:bCs/>
         </w:rPr>
-        <w:t xml:space="preserve">Gestión de la facturación diaria. </w:t>
+        <w:t>Gestión de facturación</w:t>
+      </w:r>
+      <w:r>
+        <w:rPr>
+          <w:b/>
+          <w:bCs/>
+        </w:rPr>
+        <w:t xml:space="preserve">. </w:t>
       </w:r>
       <w:r>
         <w:t>El sistema tendrá el control de la facturación del restaurante.</w:t>
@@ -2782,7 +2810,7 @@
     </w:p>
     <w:p>
       <w:pPr>
-        <w:pStyle w:val="ListParagraph"/>
+        <w:pStyle w:val="Prrafodelista1"/>
         <w:numPr>
           <w:ilvl w:val="0"/>
           <w:numId w:val="2"/>
@@ -2797,26 +2825,15 @@
           <w:b/>
           <w:bCs/>
         </w:rPr>
-        <w:lastRenderedPageBreak/>
-        <w:t>Visua</w:t>
-      </w:r>
-      <w:r>
-        <w:rPr>
-          <w:b/>
-          <w:bCs/>
-        </w:rPr>
-        <w:t xml:space="preserve">lizador de pedidos. </w:t>
-      </w:r>
-      <w:r>
-        <w:t xml:space="preserve">Tendrá la opción de visualizar los pedidos generados </w:t>
-      </w:r>
-      <w:r>
-        <w:t>de los clientes y de los empleados del restaurante.</w:t>
-      </w:r>
-    </w:p>
-    <w:p>
-      <w:pPr>
-        <w:pStyle w:val="ListParagraph"/>
+        <w:t xml:space="preserve">Visualizador de pedidos. </w:t>
+      </w:r>
+      <w:r>
+        <w:t>Tendrá la opción de visualizar los pedidos generados de los clientes y de los empleados del restaurante.</w:t>
+      </w:r>
+    </w:p>
+    <w:p>
+      <w:pPr>
+        <w:pStyle w:val="Prrafodelista1"/>
         <w:numPr>
           <w:ilvl w:val="0"/>
           <w:numId w:val="2"/>
@@ -2831,18 +2848,28 @@
           <w:b/>
           <w:bCs/>
         </w:rPr>
+        <w:lastRenderedPageBreak/>
         <w:t xml:space="preserve">Envío de promociones a clientes frecuentes. </w:t>
       </w:r>
       <w:r>
-        <w:t xml:space="preserve">Se enviarán periódicamente promociones a los clientes frecuentes, que pueden optar por </w:t>
-      </w:r>
-      <w:r>
-        <w:t>recibirlas o no según su conveniencia.</w:t>
-      </w:r>
-    </w:p>
-    <w:p>
-      <w:pPr>
-        <w:pStyle w:val="ListParagraph"/>
+        <w:t>Se enviarán periódicamente promociones a los clientes frecuentes, que pueden optar por recibirlas o no</w:t>
+      </w:r>
+      <w:r>
+        <w:t>,</w:t>
+      </w:r>
+      <w:r>
+        <w:t xml:space="preserve"> </w:t>
+      </w:r>
+      <w:r>
+        <w:t xml:space="preserve">pudiendo dar de baja el servicio </w:t>
+      </w:r>
+      <w:r>
+        <w:t>según su conveniencia.</w:t>
+      </w:r>
+    </w:p>
+    <w:p>
+      <w:pPr>
+        <w:pStyle w:val="Prrafodelista1"/>
         <w:numPr>
           <w:ilvl w:val="0"/>
           <w:numId w:val="2"/>
@@ -2871,7 +2898,7 @@
     </w:p>
     <w:p>
       <w:pPr>
-        <w:pStyle w:val="ListParagraph"/>
+        <w:pStyle w:val="Prrafodelista1"/>
         <w:numPr>
           <w:ilvl w:val="0"/>
           <w:numId w:val="2"/>
@@ -2889,15 +2916,12 @@
         <w:t xml:space="preserve">Gestión de usuarios. </w:t>
       </w:r>
       <w:r>
-        <w:t>Tanto empleados del restaurante, como cliente</w:t>
-      </w:r>
-      <w:r>
-        <w:t>s que se dan de alta en la aplicación.</w:t>
-      </w:r>
-    </w:p>
-    <w:p>
-      <w:pPr>
-        <w:pStyle w:val="ListParagraph"/>
+        <w:t>Se gestionarán los usuarios que tendrán acceso a la aplicación, según su rol.</w:t>
+      </w:r>
+    </w:p>
+    <w:p>
+      <w:pPr>
+        <w:pStyle w:val="Prrafodelista1"/>
         <w:numPr>
           <w:ilvl w:val="0"/>
           <w:numId w:val="2"/>
@@ -2934,7 +2958,7 @@
     </w:p>
     <w:p>
       <w:pPr>
-        <w:pStyle w:val="ListParagraph"/>
+        <w:pStyle w:val="Prrafodelista1"/>
         <w:numPr>
           <w:ilvl w:val="0"/>
           <w:numId w:val="2"/>
@@ -2952,12 +2976,12 @@
         <w:t xml:space="preserve">Gestión de pago de pedidos. </w:t>
       </w:r>
       <w:r>
-        <w:t>Tanto los que se pagan de forma presencial, mediante distintos medios de pago, como desde la aplicación.</w:t>
-      </w:r>
-    </w:p>
-    <w:p>
-      <w:pPr>
-        <w:pStyle w:val="ListParagraph"/>
+        <w:t>Diferenciar los medios de pago que se usan con mayor frecuencia.</w:t>
+      </w:r>
+    </w:p>
+    <w:p>
+      <w:pPr>
+        <w:pStyle w:val="Prrafodelista1"/>
         <w:numPr>
           <w:ilvl w:val="0"/>
           <w:numId w:val="2"/>
@@ -2972,14 +2996,7 @@
           <w:b/>
           <w:bCs/>
         </w:rPr>
-        <w:t>Posibilidad de imprimir ped</w:t>
-      </w:r>
-      <w:r>
-        <w:rPr>
-          <w:b/>
-          <w:bCs/>
-        </w:rPr>
-        <w:t xml:space="preserve">idos. </w:t>
+        <w:t xml:space="preserve">Posibilidad de imprimir pedidos. </w:t>
       </w:r>
       <w:r>
         <w:t>Como copia de seguridad para el empleado y para el cliente.</w:t>
@@ -2987,7 +3004,7 @@
     </w:p>
     <w:p>
       <w:pPr>
-        <w:pStyle w:val="ListParagraph"/>
+        <w:pStyle w:val="Prrafodelista1"/>
         <w:numPr>
           <w:ilvl w:val="0"/>
           <w:numId w:val="2"/>
@@ -3005,12 +3022,15 @@
         <w:t xml:space="preserve">Posibilidad de imprimir facturas. </w:t>
       </w:r>
       <w:r>
-        <w:t>Desde la aplicación que puede utilizar el cliente en su teléfono como la que usan los empleados desde el restaurante.</w:t>
-      </w:r>
-    </w:p>
-    <w:p>
-      <w:pPr>
-        <w:pStyle w:val="ListParagraph"/>
+        <w:t xml:space="preserve">Desde la aplicación </w:t>
+      </w:r>
+      <w:r>
+        <w:t>que usan los empleados desde el restaurante.</w:t>
+      </w:r>
+    </w:p>
+    <w:p>
+      <w:pPr>
+        <w:pStyle w:val="Prrafodelista1"/>
         <w:numPr>
           <w:ilvl w:val="0"/>
           <w:numId w:val="2"/>
@@ -3028,15 +3048,12 @@
         <w:t xml:space="preserve">Gestión de login de usuarios. </w:t>
       </w:r>
       <w:r>
-        <w:t>Cada usu</w:t>
-      </w:r>
-      <w:r>
-        <w:t>ario tendrá un usuario y contraseña para acceder a la plataforma, la cual validará si las credenciales son correctas.</w:t>
-      </w:r>
-    </w:p>
-    <w:p>
-      <w:pPr>
-        <w:pStyle w:val="ListParagraph"/>
+        <w:t>Cada usuario tendrá un usuario y contraseña para acceder a la plataforma, la cual validará si las credenciales son correctas.</w:t>
+      </w:r>
+    </w:p>
+    <w:p>
+      <w:pPr>
+        <w:pStyle w:val="Prrafodelista1"/>
         <w:numPr>
           <w:ilvl w:val="0"/>
           <w:numId w:val="2"/>
@@ -3059,7 +3076,7 @@
     </w:p>
     <w:p>
       <w:pPr>
-        <w:pStyle w:val="ListParagraph"/>
+        <w:pStyle w:val="Prrafodelista1"/>
         <w:numPr>
           <w:ilvl w:val="0"/>
           <w:numId w:val="2"/>
@@ -3070,14 +3087,7 @@
           <w:b/>
           <w:bCs/>
         </w:rPr>
-        <w:t>C</w:t>
-      </w:r>
-      <w:r>
-        <w:rPr>
-          <w:b/>
-          <w:bCs/>
-        </w:rPr>
-        <w:t xml:space="preserve">opias de seguridad y restauración de sistema. </w:t>
+        <w:t xml:space="preserve">Copias de seguridad y restauración de sistema. </w:t>
       </w:r>
       <w:r>
         <w:t>Se harán copias de seguridad para recobrar datos perdidos o corruptos, además de poder volver a puntos de restauración de datos.</w:t>
@@ -3093,13 +3103,7 @@
         <w:rPr>
           <w:b/>
         </w:rPr>
-        <w:t>Descripción de las personas participantes en el desarrollo del sistema de inform</w:t>
-      </w:r>
-      <w:r>
-        <w:rPr>
-          <w:b/>
-        </w:rPr>
-        <w:t>ación y los usuarios (Roles)</w:t>
+        <w:t>Descripción de las personas participantes en el desarrollo del sistema de información y los usuarios (Roles)</w:t>
       </w:r>
       <w:bookmarkEnd w:id="6"/>
     </w:p>
@@ -3267,10 +3271,7 @@
               <w:spacing w:after="0"/>
             </w:pPr>
             <w:r>
-              <w:t>Responsa</w:t>
-            </w:r>
-            <w:r>
-              <w:t>ble principal del éxito del proyecto.</w:t>
+              <w:t>Responsable principal del éxito del proyecto.</w:t>
             </w:r>
           </w:p>
         </w:tc>
@@ -3394,11 +3395,7 @@
               <w:spacing w:after="0"/>
             </w:pPr>
             <w:r>
-              <w:t xml:space="preserve">Documenta casos de uso y funcionalidades del </w:t>
-            </w:r>
-            <w:r>
-              <w:lastRenderedPageBreak/>
-              <w:t>sistema.</w:t>
+              <w:t>Documenta casos de uso y funcionalidades del sistema.</w:t>
             </w:r>
           </w:p>
         </w:tc>
@@ -3420,7 +3417,6 @@
               <w:spacing w:after="0"/>
             </w:pPr>
             <w:r>
-              <w:lastRenderedPageBreak/>
               <w:t>Cesar Flores</w:t>
             </w:r>
           </w:p>
@@ -3486,6 +3482,7 @@
               <w:spacing w:after="0"/>
             </w:pPr>
             <w:r>
+              <w:lastRenderedPageBreak/>
               <w:t>Roberto Mouzo</w:t>
             </w:r>
           </w:p>
@@ -3548,10 +3545,7 @@
               <w:spacing w:after="0"/>
             </w:pPr>
             <w:r>
-              <w:t>Carin</w:t>
-            </w:r>
-            <w:r>
-              <w:t xml:space="preserve">a </w:t>
+              <w:t xml:space="preserve">Carina </w:t>
             </w:r>
             <w:r>
               <w:t>Domínguez</w:t>
@@ -3828,10 +3822,7 @@
               <w:spacing w:after="0"/>
             </w:pPr>
             <w:r>
-              <w:t>Administ</w:t>
-            </w:r>
-            <w:r>
-              <w:t>rador</w:t>
+              <w:t>Administrador</w:t>
             </w:r>
           </w:p>
         </w:tc>
@@ -4067,19 +4058,13 @@
         <w:rPr>
           <w:b/>
         </w:rPr>
-        <w:t>Estándares a</w:t>
-      </w:r>
-      <w:r>
-        <w:rPr>
-          <w:b/>
-        </w:rPr>
-        <w:t>plicables</w:t>
+        <w:t>Estándares aplicables</w:t>
       </w:r>
       <w:bookmarkEnd w:id="8"/>
     </w:p>
     <w:p>
       <w:pPr>
-        <w:pStyle w:val="ListParagraph"/>
+        <w:pStyle w:val="Prrafodelista1"/>
         <w:numPr>
           <w:ilvl w:val="0"/>
           <w:numId w:val="3"/>
@@ -4088,12 +4073,10 @@
       <w:r>
         <w:t>Lenguaje de programación: C#</w:t>
       </w:r>
-      <w:bookmarkStart w:id="9" w:name="_GoBack"/>
-      <w:bookmarkEnd w:id="9"/>
-    </w:p>
-    <w:p>
-      <w:pPr>
-        <w:pStyle w:val="ListParagraph"/>
+    </w:p>
+    <w:p>
+      <w:pPr>
+        <w:pStyle w:val="Prrafodelista1"/>
         <w:numPr>
           <w:ilvl w:val="0"/>
           <w:numId w:val="3"/>
@@ -4105,7 +4088,7 @@
     </w:p>
     <w:p>
       <w:pPr>
-        <w:pStyle w:val="ListParagraph"/>
+        <w:pStyle w:val="Prrafodelista1"/>
         <w:numPr>
           <w:ilvl w:val="0"/>
           <w:numId w:val="3"/>
@@ -4117,7 +4100,7 @@
     </w:p>
     <w:p>
       <w:pPr>
-        <w:pStyle w:val="ListParagraph"/>
+        <w:pStyle w:val="Prrafodelista1"/>
         <w:numPr>
           <w:ilvl w:val="0"/>
           <w:numId w:val="3"/>
@@ -4132,18 +4115,18 @@
       <w:pPr>
         <w:pStyle w:val="Subttulo"/>
       </w:pPr>
-      <w:bookmarkStart w:id="10" w:name="_Toc479701715"/>
+      <w:bookmarkStart w:id="9" w:name="_Toc479701715"/>
       <w:r>
         <w:rPr>
           <w:b/>
         </w:rPr>
         <w:t>Requisitos del sistema</w:t>
       </w:r>
-      <w:bookmarkEnd w:id="10"/>
-    </w:p>
-    <w:p>
-      <w:pPr>
-        <w:pStyle w:val="ListParagraph"/>
+      <w:bookmarkEnd w:id="9"/>
+    </w:p>
+    <w:p>
+      <w:pPr>
+        <w:pStyle w:val="Prrafodelista1"/>
         <w:numPr>
           <w:ilvl w:val="0"/>
           <w:numId w:val="4"/>
@@ -4155,22 +4138,19 @@
     </w:p>
     <w:p>
       <w:pPr>
-        <w:pStyle w:val="ListParagraph"/>
+        <w:pStyle w:val="Prrafodelista1"/>
         <w:numPr>
           <w:ilvl w:val="0"/>
           <w:numId w:val="4"/>
         </w:numPr>
       </w:pPr>
       <w:r>
-        <w:t>Plataforma: Windows 7 en adelan</w:t>
-      </w:r>
-      <w:r>
-        <w:t>te</w:t>
-      </w:r>
-    </w:p>
-    <w:p>
-      <w:pPr>
-        <w:pStyle w:val="ListParagraph"/>
+        <w:t>Plataforma: Windows 7 en adelante</w:t>
+      </w:r>
+    </w:p>
+    <w:p>
+      <w:pPr>
+        <w:pStyle w:val="Prrafodelista1"/>
         <w:numPr>
           <w:ilvl w:val="0"/>
           <w:numId w:val="4"/>
@@ -4188,7 +4168,7 @@
     </w:p>
     <w:p>
       <w:pPr>
-        <w:pStyle w:val="ListParagraph"/>
+        <w:pStyle w:val="Prrafodelista1"/>
         <w:numPr>
           <w:ilvl w:val="0"/>
           <w:numId w:val="4"/>
@@ -4200,7 +4180,7 @@
     </w:p>
     <w:p>
       <w:pPr>
-        <w:pStyle w:val="ListParagraph"/>
+        <w:pStyle w:val="Prrafodelista1"/>
         <w:numPr>
           <w:ilvl w:val="0"/>
           <w:numId w:val="4"/>
@@ -4215,25 +4195,24 @@
       <w:pPr>
         <w:pStyle w:val="Subttulo"/>
       </w:pPr>
-      <w:bookmarkStart w:id="11" w:name="_Toc479701716"/>
+      <w:bookmarkStart w:id="10" w:name="_Toc479701716"/>
       <w:r>
         <w:rPr>
           <w:b/>
         </w:rPr>
         <w:t>Requisitos mínimos de entorno</w:t>
       </w:r>
-      <w:bookmarkEnd w:id="11"/>
-    </w:p>
-    <w:p>
-      <w:pPr>
-        <w:pStyle w:val="ListParagraph"/>
+      <w:bookmarkEnd w:id="10"/>
+    </w:p>
+    <w:p>
+      <w:pPr>
+        <w:pStyle w:val="Prrafodelista1"/>
         <w:numPr>
           <w:ilvl w:val="0"/>
           <w:numId w:val="5"/>
         </w:numPr>
       </w:pPr>
       <w:r>
-        <w:lastRenderedPageBreak/>
         <w:t>Windows 7 en adelante</w:t>
       </w:r>
     </w:p>
@@ -4242,77 +4221,71 @@
       <w:pPr>
         <w:pStyle w:val="Ttulo1"/>
       </w:pPr>
-      <w:bookmarkStart w:id="12" w:name="_Toc479701717"/>
+      <w:bookmarkStart w:id="11" w:name="_Toc479701717"/>
       <w:r>
         <w:rPr>
           <w:b/>
         </w:rPr>
         <w:t>Requisitos de Documentación</w:t>
       </w:r>
+      <w:bookmarkEnd w:id="11"/>
+    </w:p>
+    <w:p/>
+    <w:p>
+      <w:pPr>
+        <w:pStyle w:val="Subttulo"/>
+      </w:pPr>
+      <w:bookmarkStart w:id="12" w:name="_Toc479701718"/>
+      <w:r>
+        <w:t>Manual de Usuario</w:t>
+      </w:r>
       <w:bookmarkEnd w:id="12"/>
     </w:p>
+    <w:p>
+      <w:r>
+        <w:t>Se entregará una copia impresa conjunto al software en el momento de la última entrega, en él se detallarán los procedimientos paso por paso para ejecutar cualquier función del sistema y especificando los diferentes escenarios de error y sus soluciones.</w:t>
+      </w:r>
+    </w:p>
+    <w:p>
+      <w:pPr>
+        <w:pStyle w:val="Subttulo"/>
+      </w:pPr>
+    </w:p>
+    <w:p>
+      <w:pPr>
+        <w:pStyle w:val="Subttulo"/>
+      </w:pPr>
+      <w:bookmarkStart w:id="13" w:name="_Toc479701719"/>
+      <w:r>
+        <w:t>Ayuda en Línea</w:t>
+      </w:r>
+      <w:bookmarkEnd w:id="13"/>
+    </w:p>
+    <w:p>
+      <w:r>
+        <w:t>El usuario dispondrá de un manual inmerso en el sistema, al cual podrá acceder con la tecla F1. Dentro de él podrá encontrar acceso a la información que le ayudará a ejecutar todas las funciones del sistema paso por paso, especificando los diferentes escenarios de error y sus soluciones.</w:t>
+      </w:r>
+    </w:p>
     <w:p/>
     <w:p>
       <w:pPr>
         <w:pStyle w:val="Subttulo"/>
       </w:pPr>
-      <w:bookmarkStart w:id="13" w:name="_Toc479701718"/>
-      <w:r>
-        <w:t>Manual de Usuario</w:t>
-      </w:r>
-      <w:bookmarkEnd w:id="13"/>
-    </w:p>
-    <w:p>
-      <w:r>
-        <w:t>Se entregará una copia impresa conjunto al software en el momento de la última en</w:t>
-      </w:r>
-      <w:r>
-        <w:t>trega, en él se detallarán los procedimientos paso por paso para ejecutar cualquier función del sistema y especificando los diferentes escenarios de error y sus soluciones.</w:t>
-      </w:r>
-    </w:p>
-    <w:p>
-      <w:pPr>
-        <w:pStyle w:val="Subttulo"/>
-      </w:pPr>
-    </w:p>
-    <w:p>
-      <w:pPr>
-        <w:pStyle w:val="Subttulo"/>
-      </w:pPr>
-      <w:bookmarkStart w:id="14" w:name="_Toc479701719"/>
-      <w:r>
-        <w:t>Ayuda en Línea</w:t>
+      <w:bookmarkStart w:id="14" w:name="_Toc479701720"/>
+      <w:r>
+        <w:t>Guía de instalación, configuración y archivo Léame.</w:t>
       </w:r>
       <w:bookmarkEnd w:id="14"/>
     </w:p>
     <w:p>
       <w:r>
-        <w:t>El usuario dispondrá de un manual inmerso en el sistema, al cual po</w:t>
-      </w:r>
-      <w:r>
-        <w:t>drá acceder con la tecla F1. Dentro de él podrá encontrar acceso a la información que le ayudará a ejecutar todas las funciones del sistema paso por paso, especificando los diferentes escenarios de error y sus soluciones.</w:t>
-      </w:r>
-    </w:p>
-    <w:p/>
-    <w:p>
-      <w:pPr>
-        <w:pStyle w:val="Subttulo"/>
-      </w:pPr>
-      <w:bookmarkStart w:id="15" w:name="_Toc479701720"/>
-      <w:r>
-        <w:t>Guía de instalación, configuració</w:t>
-      </w:r>
-      <w:r>
-        <w:t>n y archivo Léame.</w:t>
-      </w:r>
+        <w:t xml:space="preserve">En el manual de usuario, en un apéndice del mismo, se encontrará la sección de instalación donde se indicaran los pasos, apoyados en capturas de pantalla del proceso, de la correcta instalación del sistema. </w:t>
+      </w:r>
+    </w:p>
+    <w:p>
+      <w:bookmarkStart w:id="15" w:name="_GoBack"/>
       <w:bookmarkEnd w:id="15"/>
     </w:p>
-    <w:p>
-      <w:r>
-        <w:t xml:space="preserve">En el manual de usuario, en un apéndice del mismo, se encontrará la sección de instalación donde se indicaran los pasos, apoyados en capturas de pantalla del proceso, de la correcta instalación del sistema. </w:t>
-      </w:r>
-    </w:p>
-    <w:p/>
     <w:sectPr>
       <w:headerReference w:type="even" r:id="rId12"/>
       <w:headerReference w:type="default" r:id="rId13"/>
@@ -4415,7 +4388,7 @@
       <w:rPr>
         <w:noProof/>
       </w:rPr>
-      <w:t>3</w:t>
+      <w:t>8</w:t>
     </w:r>
     <w:r>
       <w:fldChar w:fldCharType="end"/>
@@ -4623,17 +4596,7 @@
               <w:sz w:val="18"/>
               <w:szCs w:val="18"/>
             </w:rPr>
-            <w:t>UNIVERSIDAD ABIERTA INTERA</w:t>
-          </w:r>
-          <w:r>
-            <w:rPr>
-              <w:rFonts w:ascii="Verdana" w:hAnsi="Verdana" w:cs="Tahoma"/>
-              <w:b/>
-              <w:color w:val="999999"/>
-              <w:sz w:val="18"/>
-              <w:szCs w:val="18"/>
-            </w:rPr>
-            <w:t>MERICANA</w:t>
+            <w:t>UNIVERSIDAD ABIERTA INTERAMERICANA</w:t>
           </w:r>
           <w:r>
             <w:rPr>
@@ -5278,25 +5241,7 @@
               <w:sz w:val="18"/>
               <w:szCs w:val="18"/>
             </w:rPr>
-            <w:instrText xml:space="preserve"> COMMENT</w:instrText>
-          </w:r>
-          <w:r>
-            <w:rPr>
-              <w:rFonts w:cs="Tahoma"/>
-              <w:b/>
-              <w:sz w:val="18"/>
-              <w:szCs w:val="18"/>
-            </w:rPr>
-            <w:instrText xml:space="preserve">S </w:instrText>
-          </w:r>
-          <w:r>
-            <w:rPr>
-              <w:rFonts w:cs="Tahoma"/>
-              <w:b/>
-              <w:sz w:val="18"/>
-              <w:szCs w:val="18"/>
-            </w:rPr>
-            <w:fldChar w:fldCharType="separate"/>
+            <w:instrText xml:space="preserve"> COMMENTS </w:instrText>
           </w:r>
           <w:r>
             <w:rPr>
@@ -6193,15 +6138,6 @@
               <w:sz w:val="18"/>
               <w:szCs w:val="18"/>
             </w:rPr>
-            <w:fldChar w:fldCharType="separate"/>
-          </w:r>
-          <w:r>
-            <w:rPr>
-              <w:rFonts w:cs="Tahoma"/>
-              <w:b/>
-              <w:sz w:val="18"/>
-              <w:szCs w:val="18"/>
-            </w:rPr>
             <w:fldChar w:fldCharType="end"/>
           </w:r>
         </w:p>
@@ -7081,15 +7017,6 @@
               <w:szCs w:val="18"/>
             </w:rPr>
             <w:instrText xml:space="preserve"> COMMENTS </w:instrText>
-          </w:r>
-          <w:r>
-            <w:rPr>
-              <w:rFonts w:cs="Tahoma"/>
-              <w:b/>
-              <w:sz w:val="18"/>
-              <w:szCs w:val="18"/>
-            </w:rPr>
-            <w:fldChar w:fldCharType="separate"/>
           </w:r>
           <w:r>
             <w:rPr>
@@ -8424,8 +8351,8 @@
     <w:semiHidden/>
     <w:unhideWhenUsed/>
   </w:style>
-  <w:style w:type="character" w:customStyle="1" w:styleId="DefaultParagraphFont">
-    <w:name w:val="Default Paragraph Font"/>
+  <w:style w:type="character" w:customStyle="1" w:styleId="Fuentedeprrafopredeter1">
+    <w:name w:val="Fuente de párrafo predeter.1"/>
   </w:style>
   <w:style w:type="character" w:customStyle="1" w:styleId="TtuloCar">
     <w:name w:val="Título Car"/>
@@ -8440,12 +8367,12 @@
   </w:style>
   <w:style w:type="character" w:customStyle="1" w:styleId="EncabezadoCar">
     <w:name w:val="Encabezado Car"/>
-    <w:basedOn w:val="DefaultParagraphFont"/>
+    <w:basedOn w:val="Fuentedeprrafopredeter1"/>
     <w:uiPriority w:val="99"/>
   </w:style>
   <w:style w:type="character" w:customStyle="1" w:styleId="PiedepginaCar">
     <w:name w:val="Pie de página Car"/>
-    <w:basedOn w:val="DefaultParagraphFont"/>
+    <w:basedOn w:val="Fuentedeprrafopredeter1"/>
   </w:style>
   <w:style w:type="character" w:customStyle="1" w:styleId="Ttulo1Car">
     <w:name w:val="Título 1 Car"/>
@@ -8468,7 +8395,6 @@
     <w:rPr>
       <w:color w:val="0563C1"/>
       <w:u w:val="single"/>
-      <w:lang/>
     </w:rPr>
   </w:style>
   <w:style w:type="character" w:customStyle="1" w:styleId="Ttulo2Car">
@@ -8661,8 +8587,8 @@
       <w:lang w:eastAsia="es-AR"/>
     </w:rPr>
   </w:style>
-  <w:style w:type="paragraph" w:customStyle="1" w:styleId="ListParagraph">
-    <w:name w:val="List Paragraph"/>
+  <w:style w:type="paragraph" w:customStyle="1" w:styleId="Prrafodelista1">
+    <w:name w:val="Párrafo de lista1"/>
     <w:basedOn w:val="Normal"/>
     <w:pPr>
       <w:ind w:left="720"/>
@@ -8676,6 +8602,38 @@
   <w:style w:type="paragraph" w:customStyle="1" w:styleId="TableHeading">
     <w:name w:val="Table Heading"/>
     <w:basedOn w:val="TableContents"/>
+  </w:style>
+  <w:style w:type="paragraph" w:styleId="Textodeglobo">
+    <w:name w:val="Balloon Text"/>
+    <w:basedOn w:val="Normal"/>
+    <w:link w:val="TextodegloboCar"/>
+    <w:uiPriority w:val="99"/>
+    <w:semiHidden/>
+    <w:unhideWhenUsed/>
+    <w:rsid w:val="00D64DFD"/>
+    <w:pPr>
+      <w:spacing w:after="0" w:line="240" w:lineRule="auto"/>
+    </w:pPr>
+    <w:rPr>
+      <w:rFonts w:ascii="Tahoma" w:hAnsi="Tahoma" w:cs="Tahoma"/>
+      <w:sz w:val="16"/>
+      <w:szCs w:val="16"/>
+    </w:rPr>
+  </w:style>
+  <w:style w:type="character" w:customStyle="1" w:styleId="TextodegloboCar">
+    <w:name w:val="Texto de globo Car"/>
+    <w:basedOn w:val="Fuentedeprrafopredeter"/>
+    <w:link w:val="Textodeglobo"/>
+    <w:uiPriority w:val="99"/>
+    <w:semiHidden/>
+    <w:rsid w:val="00D64DFD"/>
+    <w:rPr>
+      <w:rFonts w:ascii="Tahoma" w:eastAsia="Droid Sans Fallback" w:hAnsi="Tahoma" w:cs="Tahoma"/>
+      <w:kern w:val="1"/>
+      <w:sz w:val="16"/>
+      <w:szCs w:val="16"/>
+      <w:lang w:eastAsia="en-US"/>
+    </w:rPr>
   </w:style>
 </w:styles>
 </file>
@@ -8924,8 +8882,8 @@
     <w:semiHidden/>
     <w:unhideWhenUsed/>
   </w:style>
-  <w:style w:type="character" w:customStyle="1" w:styleId="DefaultParagraphFont">
-    <w:name w:val="Default Paragraph Font"/>
+  <w:style w:type="character" w:customStyle="1" w:styleId="Fuentedeprrafopredeter1">
+    <w:name w:val="Fuente de párrafo predeter.1"/>
   </w:style>
   <w:style w:type="character" w:customStyle="1" w:styleId="TtuloCar">
     <w:name w:val="Título Car"/>
@@ -8940,12 +8898,12 @@
   </w:style>
   <w:style w:type="character" w:customStyle="1" w:styleId="EncabezadoCar">
     <w:name w:val="Encabezado Car"/>
-    <w:basedOn w:val="DefaultParagraphFont"/>
+    <w:basedOn w:val="Fuentedeprrafopredeter1"/>
     <w:uiPriority w:val="99"/>
   </w:style>
   <w:style w:type="character" w:customStyle="1" w:styleId="PiedepginaCar">
     <w:name w:val="Pie de página Car"/>
-    <w:basedOn w:val="DefaultParagraphFont"/>
+    <w:basedOn w:val="Fuentedeprrafopredeter1"/>
   </w:style>
   <w:style w:type="character" w:customStyle="1" w:styleId="Ttulo1Car">
     <w:name w:val="Título 1 Car"/>
@@ -8968,7 +8926,6 @@
     <w:rPr>
       <w:color w:val="0563C1"/>
       <w:u w:val="single"/>
-      <w:lang/>
     </w:rPr>
   </w:style>
   <w:style w:type="character" w:customStyle="1" w:styleId="Ttulo2Car">
@@ -9161,8 +9118,8 @@
       <w:lang w:eastAsia="es-AR"/>
     </w:rPr>
   </w:style>
-  <w:style w:type="paragraph" w:customStyle="1" w:styleId="ListParagraph">
-    <w:name w:val="List Paragraph"/>
+  <w:style w:type="paragraph" w:customStyle="1" w:styleId="Prrafodelista1">
+    <w:name w:val="Párrafo de lista1"/>
     <w:basedOn w:val="Normal"/>
     <w:pPr>
       <w:ind w:left="720"/>
@@ -9176,6 +9133,38 @@
   <w:style w:type="paragraph" w:customStyle="1" w:styleId="TableHeading">
     <w:name w:val="Table Heading"/>
     <w:basedOn w:val="TableContents"/>
+  </w:style>
+  <w:style w:type="paragraph" w:styleId="Textodeglobo">
+    <w:name w:val="Balloon Text"/>
+    <w:basedOn w:val="Normal"/>
+    <w:link w:val="TextodegloboCar"/>
+    <w:uiPriority w:val="99"/>
+    <w:semiHidden/>
+    <w:unhideWhenUsed/>
+    <w:rsid w:val="00D64DFD"/>
+    <w:pPr>
+      <w:spacing w:after="0" w:line="240" w:lineRule="auto"/>
+    </w:pPr>
+    <w:rPr>
+      <w:rFonts w:ascii="Tahoma" w:hAnsi="Tahoma" w:cs="Tahoma"/>
+      <w:sz w:val="16"/>
+      <w:szCs w:val="16"/>
+    </w:rPr>
+  </w:style>
+  <w:style w:type="character" w:customStyle="1" w:styleId="TextodegloboCar">
+    <w:name w:val="Texto de globo Car"/>
+    <w:basedOn w:val="Fuentedeprrafopredeter"/>
+    <w:link w:val="Textodeglobo"/>
+    <w:uiPriority w:val="99"/>
+    <w:semiHidden/>
+    <w:rsid w:val="00D64DFD"/>
+    <w:rPr>
+      <w:rFonts w:ascii="Tahoma" w:eastAsia="Droid Sans Fallback" w:hAnsi="Tahoma" w:cs="Tahoma"/>
+      <w:kern w:val="1"/>
+      <w:sz w:val="16"/>
+      <w:szCs w:val="16"/>
+      <w:lang w:eastAsia="en-US"/>
+    </w:rPr>
   </w:style>
 </w:styles>
 </file>
@@ -9470,7 +9459,7 @@
 </file>
 
 <file path=customXml/itemProps1.xml><?xml version="1.0" encoding="utf-8"?>
-<ds:datastoreItem xmlns:ds="http://schemas.openxmlformats.org/officeDocument/2006/customXml" ds:itemID="{77CFF110-A854-4687-AD14-99CBC5454B74}">
+<ds:datastoreItem xmlns:ds="http://schemas.openxmlformats.org/officeDocument/2006/customXml" ds:itemID="{927539AC-A0BE-45F8-8ACC-797B9098CE1C}">
   <ds:schemaRefs>
     <ds:schemaRef ds:uri="http://schemas.openxmlformats.org/officeDocument/2006/bibliography"/>
   </ds:schemaRefs>

</xml_diff>

<commit_message>
Agregado de documento de casos de uso
</commit_message>
<xml_diff>
--- a/Restaurante La Nona.docx
+++ b/Restaurante La Nona.docx
@@ -1033,7 +1033,10 @@
               <w:spacing w:after="0"/>
             </w:pPr>
             <w:r>
-              <w:t>Modificacion de stock por bebidas y revisión de conceptos</w:t>
+              <w:t>Modificació</w:t>
+            </w:r>
+            <w:r>
+              <w:t>n de stock por bebidas y revisión de conceptos</w:t>
             </w:r>
           </w:p>
         </w:tc>
@@ -2607,7 +2610,15 @@
     </w:p>
     <w:p>
       <w:r>
-        <w:t xml:space="preserve">El proyecto tiene como puntapié inicial la mejora de los procesos de negocio del Restaurante “La Nona”. El desarrollo está enfocado en mejorar la organización de las entregas de pedidos, éstos se hacen en el restaurante y además está la opción de delivery a domicilio, los pedidos se anotan en papel y esto conlleva que sean ilegibles para algunos empleados. La gestión de reservas del cliente, actualmente se hacen en un cuaderno, lo que por desprolijidad trae problemas con algunos comensales. Agregar el control de stock de bebidas para evitar problemas de desabastecimiento. Facilitar el proceso de ventas y facturación, actualmente hay un registro en papel de las facturaciones diarias y hojas de Excel, la propuesta es hacer una base de datos de estos registros y resguardarlos de forma segura, haciendo control de caja diario y ofrecer opciones de muestra de facturación según un período de tiempo determinado. Registro de usuarios mediante e-mail o teléfono celular para el envío de promociones diarias y semanales, además registrar las ventas a los clientes más frecuentes para ofrecer premios y descuentos especiales. Control de órdenes de compra a proveedores de bebidas para tener un mayor seguimiento de los tiempos de entrega de mercadería. </w:t>
+        <w:t xml:space="preserve">El proyecto tiene como puntapié inicial la mejora de los procesos de negocio del Restaurante “La Nona”. El desarrollo está enfocado en mejorar la organización de las entregas de pedidos, éstos se hacen en el restaurante y además está la opción de </w:t>
+      </w:r>
+      <w:proofErr w:type="spellStart"/>
+      <w:r>
+        <w:t>delivery</w:t>
+      </w:r>
+      <w:proofErr w:type="spellEnd"/>
+      <w:r>
+        <w:t xml:space="preserve"> a domicilio, los pedidos se anotan en papel y esto conlleva que sean ilegibles para algunos empleados. La gestión de reservas del cliente, actualmente se hacen en un cuaderno, lo que por desprolijidad trae problemas con algunos comensales. Agregar el control de stock de bebidas para evitar problemas de desabastecimiento. Facilitar el proceso de ventas y facturación, actualmente hay un registro en papel de las facturaciones diarias y hojas de Excel, la propuesta es hacer una base de datos de estos registros y resguardarlos de forma segura, haciendo control de caja diario y ofrecer opciones de muestra de facturación según un período de tiempo determinado. Registro de usuarios mediante e-mail o teléfono celular para el envío de promociones diarias y semanales, además registrar las ventas a los clientes más frecuentes para ofrecer premios y descuentos especiales. Control de órdenes de compra a proveedores de bebidas para tener un mayor seguimiento de los tiempos de entrega de mercadería. </w:t>
       </w:r>
     </w:p>
     <w:p>
@@ -2651,7 +2662,15 @@
         <w:spacing w:line="254" w:lineRule="auto"/>
       </w:pPr>
       <w:r>
-        <w:t>Control de pedidos (internos y delivery a domicilio).</w:t>
+        <w:t xml:space="preserve">Control de pedidos (internos y </w:t>
+      </w:r>
+      <w:proofErr w:type="spellStart"/>
+      <w:r>
+        <w:t>delivery</w:t>
+      </w:r>
+      <w:proofErr w:type="spellEnd"/>
+      <w:r>
+        <w:t xml:space="preserve"> a domicilio).</w:t>
       </w:r>
     </w:p>
     <w:p>
@@ -2818,7 +2837,15 @@
     </w:p>
     <w:p>
       <w:r>
-        <w:t>Teniendo en cuenta lo mencionado anteriormente, el alcance de esta solución es administrar los pedidos del restaurante de forma digital, además de la facturación de los mismos, el control de stock y regular avisos a los clientes sobre las promociones que ofrece el restaurante, además del registro de clientes en la aplicación para el envío de delivery, esto ayudará a la seguridad de las personas encargadas de la expedición del pedido.</w:t>
+        <w:t xml:space="preserve">Teniendo en cuenta lo mencionado anteriormente, el alcance de esta solución es administrar los pedidos del restaurante de forma digital, además de la facturación de los mismos, el control de stock y regular avisos a los clientes sobre las promociones que ofrece el restaurante, además del registro de clientes en la aplicación para el envío de </w:t>
+      </w:r>
+      <w:proofErr w:type="spellStart"/>
+      <w:r>
+        <w:t>delivery</w:t>
+      </w:r>
+      <w:proofErr w:type="spellEnd"/>
+      <w:r>
+        <w:t>, esto ayudará a la seguridad de las personas encargadas de la expedición del pedido.</w:t>
       </w:r>
     </w:p>
     <w:p/>
@@ -2967,7 +2994,12 @@
         <w:t xml:space="preserve">Reserva de mesas. </w:t>
       </w:r>
       <w:r>
-        <w:t>El cliente optará por hacer una reserva de mesa en un horario estimado, esta reserva podrá hacerse telefónicamente donde interviene un miembro del staff del restaurante.</w:t>
+        <w:t>El cliente optará por hacer una reserva de mesa en un horario estimado, esta reserva podrá hacers</w:t>
+      </w:r>
+      <w:bookmarkStart w:id="6" w:name="_GoBack"/>
+      <w:bookmarkEnd w:id="6"/>
+      <w:r>
+        <w:t>e telefónicamente donde interviene un miembro del staff del restaurante.</w:t>
       </w:r>
     </w:p>
     <w:p>
@@ -3285,8 +3317,8 @@
           <w:b/>
         </w:rPr>
       </w:pPr>
-      <w:bookmarkStart w:id="6" w:name="_Toc479701712"/>
-      <w:bookmarkEnd w:id="6"/>
+      <w:bookmarkStart w:id="7" w:name="_Toc479701712"/>
+      <w:bookmarkEnd w:id="7"/>
       <w:r>
         <w:rPr>
           <w:b/>
@@ -4322,8 +4354,8 @@
           <w:b/>
         </w:rPr>
       </w:pPr>
-      <w:bookmarkStart w:id="7" w:name="_Toc479701713"/>
-      <w:bookmarkEnd w:id="7"/>
+      <w:bookmarkStart w:id="8" w:name="_Toc479701713"/>
+      <w:bookmarkEnd w:id="8"/>
       <w:r>
         <w:rPr>
           <w:b/>
@@ -4339,8 +4371,8 @@
           <w:b/>
         </w:rPr>
       </w:pPr>
-      <w:bookmarkStart w:id="8" w:name="_Toc479701714"/>
-      <w:bookmarkEnd w:id="8"/>
+      <w:bookmarkStart w:id="9" w:name="_Toc479701714"/>
+      <w:bookmarkEnd w:id="9"/>
       <w:r>
         <w:rPr>
           <w:b/>
@@ -4409,8 +4441,8 @@
           <w:b/>
         </w:rPr>
       </w:pPr>
-      <w:bookmarkStart w:id="9" w:name="_Toc479701715"/>
-      <w:bookmarkEnd w:id="9"/>
+      <w:bookmarkStart w:id="10" w:name="_Toc479701715"/>
+      <w:bookmarkEnd w:id="10"/>
       <w:r>
         <w:rPr>
           <w:b/>
@@ -4491,8 +4523,8 @@
           <w:b/>
         </w:rPr>
       </w:pPr>
-      <w:bookmarkStart w:id="10" w:name="_Toc479701716"/>
-      <w:bookmarkEnd w:id="10"/>
+      <w:bookmarkStart w:id="11" w:name="_Toc479701716"/>
+      <w:bookmarkEnd w:id="11"/>
       <w:r>
         <w:rPr>
           <w:b/>
@@ -4521,8 +4553,8 @@
           <w:b/>
         </w:rPr>
       </w:pPr>
-      <w:bookmarkStart w:id="11" w:name="_Toc479701717"/>
-      <w:bookmarkEnd w:id="11"/>
+      <w:bookmarkStart w:id="12" w:name="_Toc479701717"/>
+      <w:bookmarkEnd w:id="12"/>
       <w:r>
         <w:rPr>
           <w:b/>
@@ -4535,8 +4567,8 @@
       <w:pPr>
         <w:pStyle w:val="Subttulo"/>
       </w:pPr>
-      <w:bookmarkStart w:id="12" w:name="_Toc479701718"/>
-      <w:bookmarkEnd w:id="12"/>
+      <w:bookmarkStart w:id="13" w:name="_Toc479701718"/>
+      <w:bookmarkEnd w:id="13"/>
       <w:r>
         <w:t>Manual de Usuario</w:t>
       </w:r>
@@ -4555,8 +4587,8 @@
       <w:pPr>
         <w:pStyle w:val="Subttulo"/>
       </w:pPr>
-      <w:bookmarkStart w:id="13" w:name="_Toc479701719"/>
-      <w:bookmarkEnd w:id="13"/>
+      <w:bookmarkStart w:id="14" w:name="_Toc479701719"/>
+      <w:bookmarkEnd w:id="14"/>
       <w:r>
         <w:t>Ayuda en Línea</w:t>
       </w:r>
@@ -4571,16 +4603,14 @@
       <w:pPr>
         <w:pStyle w:val="Subttulo"/>
       </w:pPr>
-      <w:bookmarkStart w:id="14" w:name="_Toc479701720"/>
-      <w:bookmarkEnd w:id="14"/>
+      <w:bookmarkStart w:id="15" w:name="_Toc479701720"/>
+      <w:bookmarkEnd w:id="15"/>
       <w:r>
         <w:t>Guía d</w:t>
       </w:r>
       <w:r>
         <w:t>e instalación, configuración y a</w:t>
       </w:r>
-      <w:bookmarkStart w:id="15" w:name="_GoBack"/>
-      <w:bookmarkEnd w:id="15"/>
       <w:r>
         <w:t>rchivo Léame.</w:t>
       </w:r>
@@ -4704,7 +4734,7 @@
       <w:rPr>
         <w:noProof/>
       </w:rPr>
-      <w:t>8</w:t>
+      <w:t>5</w:t>
     </w:r>
     <w:r>
       <w:fldChar w:fldCharType="end"/>
@@ -9690,7 +9720,7 @@
 </file>
 
 <file path=customXml/itemProps1.xml><?xml version="1.0" encoding="utf-8"?>
-<ds:datastoreItem xmlns:ds="http://schemas.openxmlformats.org/officeDocument/2006/customXml" ds:itemID="{BCD9E1FE-3EB8-4F9C-B105-A2090DE99859}">
+<ds:datastoreItem xmlns:ds="http://schemas.openxmlformats.org/officeDocument/2006/customXml" ds:itemID="{2485EAAB-345B-4703-BFC6-8253742150B5}">
   <ds:schemaRefs>
     <ds:schemaRef ds:uri="http://schemas.openxmlformats.org/officeDocument/2006/bibliography"/>
   </ds:schemaRefs>

</xml_diff>